<commit_message>
doc: Add new text line
</commit_message>
<xml_diff>
--- a/Git-Diff-Word-Dokument.docx
+++ b/Git-Diff-Word-Dokument.docx
@@ -28,18 +28,26 @@
         <w:t xml:space="preserve">Etwas Text in der </w:t>
       </w:r>
       <w:r>
-        <w:t xml:space="preserve">4. </w:t>
+        <w:t>6</w:t>
+      </w:r>
+      <w:r>
+        <w:t xml:space="preserve">. </w:t>
+      </w:r>
+      <w:r>
+        <w:t>Zeile.</w:t>
+      </w:r>
+    </w:p>
+    <w:p>
+      <w:r>
+        <w:t>Etwas Text in der fünften Zeile.</w:t>
+      </w:r>
+    </w:p>
+    <w:p>
+      <w:r>
+        <w:t>Ferhat hat Text dazu gefügt.</w:t>
       </w:r>
       <w:bookmarkStart w:id="0" w:name="_GoBack"/>
       <w:bookmarkEnd w:id="0"/>
-      <w:r>
-        <w:t>Zeile.</w:t>
-      </w:r>
-    </w:p>
-    <w:p>
-      <w:r>
-        <w:t>Etwas Text in der fünften Zeile.</w:t>
-      </w:r>
     </w:p>
     <w:p/>
     <w:sectPr>

</xml_diff>